<commit_message>
Fix Access Control docx
</commit_message>
<xml_diff>
--- a/003_Instance_Swift/04_접근제어/접근제어.docx
+++ b/003_Instance_Swift/04_접근제어/접근제어.docx
@@ -62,6 +62,7 @@
           <w:szCs w:val="26"/>
         </w:rPr>
       </w:pPr>
+      <w:proofErr w:type="spellStart"/>
       <w:r>
         <w:rPr>
           <w:rFonts w:ascii="Apple SD Gothic Neo" w:eastAsia="Apple SD Gothic Neo" w:hAnsi="Helvetica Neue" w:cs="Apple SD Gothic Neo" w:hint="eastAsia"/>
@@ -70,7 +71,40 @@
           <w:sz w:val="26"/>
           <w:szCs w:val="26"/>
         </w:rPr>
-        <w:t>파일간 또는 모듈간에 접근을 제한할 수 있는 기능</w:t>
+        <w:t>파일간</w:t>
+      </w:r>
+      <w:proofErr w:type="spellEnd"/>
+      <w:r>
+        <w:rPr>
+          <w:rFonts w:ascii="Apple SD Gothic Neo" w:eastAsia="Apple SD Gothic Neo" w:hAnsi="Helvetica Neue" w:cs="Apple SD Gothic Neo" w:hint="eastAsia"/>
+          <w:color w:val="000000"/>
+          <w:kern w:val="0"/>
+          <w:sz w:val="26"/>
+          <w:szCs w:val="26"/>
+        </w:rPr>
+        <w:t xml:space="preserve"> 또는 </w:t>
+      </w:r>
+      <w:proofErr w:type="spellStart"/>
+      <w:r>
+        <w:rPr>
+          <w:rFonts w:ascii="Apple SD Gothic Neo" w:eastAsia="Apple SD Gothic Neo" w:hAnsi="Helvetica Neue" w:cs="Apple SD Gothic Neo" w:hint="eastAsia"/>
+          <w:color w:val="000000"/>
+          <w:kern w:val="0"/>
+          <w:sz w:val="26"/>
+          <w:szCs w:val="26"/>
+        </w:rPr>
+        <w:t>모듈간에</w:t>
+      </w:r>
+      <w:proofErr w:type="spellEnd"/>
+      <w:r>
+        <w:rPr>
+          <w:rFonts w:ascii="Apple SD Gothic Neo" w:eastAsia="Apple SD Gothic Neo" w:hAnsi="Helvetica Neue" w:cs="Apple SD Gothic Neo" w:hint="eastAsia"/>
+          <w:color w:val="000000"/>
+          <w:kern w:val="0"/>
+          <w:sz w:val="26"/>
+          <w:szCs w:val="26"/>
+        </w:rPr>
+        <w:t xml:space="preserve"> 접근을 제한할 수 있는 기능</w:t>
       </w:r>
     </w:p>
     <w:p>
@@ -103,7 +137,29 @@
           <w:sz w:val="26"/>
           <w:szCs w:val="26"/>
         </w:rPr>
-        <w:t>캡슐화 은닉화를 위함</w:t>
+        <w:t xml:space="preserve">캡슐화 </w:t>
+      </w:r>
+      <w:proofErr w:type="spellStart"/>
+      <w:r>
+        <w:rPr>
+          <w:rFonts w:ascii="Apple SD Gothic Neo" w:eastAsia="Apple SD Gothic Neo" w:hAnsi="Helvetica Neue" w:cs="Apple SD Gothic Neo" w:hint="eastAsia"/>
+          <w:color w:val="000000"/>
+          <w:kern w:val="0"/>
+          <w:sz w:val="26"/>
+          <w:szCs w:val="26"/>
+        </w:rPr>
+        <w:t>은닉화를</w:t>
+      </w:r>
+      <w:proofErr w:type="spellEnd"/>
+      <w:r>
+        <w:rPr>
+          <w:rFonts w:ascii="Apple SD Gothic Neo" w:eastAsia="Apple SD Gothic Neo" w:hAnsi="Helvetica Neue" w:cs="Apple SD Gothic Neo" w:hint="eastAsia"/>
+          <w:color w:val="000000"/>
+          <w:kern w:val="0"/>
+          <w:sz w:val="26"/>
+          <w:szCs w:val="26"/>
+        </w:rPr>
+        <w:t xml:space="preserve"> 위함</w:t>
       </w:r>
       <w:r>
         <w:rPr>
@@ -166,7 +222,29 @@
           <w:sz w:val="26"/>
           <w:szCs w:val="26"/>
         </w:rPr>
-        <w:t>의 접근제어는 모듈과 소스파일을 기반으로 설계</w:t>
+        <w:t xml:space="preserve">의 </w:t>
+      </w:r>
+      <w:proofErr w:type="spellStart"/>
+      <w:r>
+        <w:rPr>
+          <w:rFonts w:ascii="Apple SD Gothic Neo" w:eastAsia="Apple SD Gothic Neo" w:hAnsi="Helvetica Neue" w:cs="Apple SD Gothic Neo" w:hint="eastAsia"/>
+          <w:color w:val="000000"/>
+          <w:kern w:val="0"/>
+          <w:sz w:val="26"/>
+          <w:szCs w:val="26"/>
+        </w:rPr>
+        <w:t>접근제어는</w:t>
+      </w:r>
+      <w:proofErr w:type="spellEnd"/>
+      <w:r>
+        <w:rPr>
+          <w:rFonts w:ascii="Apple SD Gothic Neo" w:eastAsia="Apple SD Gothic Neo" w:hAnsi="Helvetica Neue" w:cs="Apple SD Gothic Neo" w:hint="eastAsia"/>
+          <w:color w:val="000000"/>
+          <w:kern w:val="0"/>
+          <w:sz w:val="26"/>
+          <w:szCs w:val="26"/>
+        </w:rPr>
+        <w:t xml:space="preserve"> 모듈과 소스파일을 기반으로 설계</w:t>
       </w:r>
     </w:p>
     <w:p>
@@ -211,6 +289,7 @@
         </w:rPr>
         <w:t xml:space="preserve"> import, </w:t>
       </w:r>
+      <w:proofErr w:type="spellStart"/>
       <w:r>
         <w:rPr>
           <w:rFonts w:ascii="Apple SD Gothic Neo" w:eastAsia="Apple SD Gothic Neo" w:hAnsi="Helvetica Neue" w:cs="Apple SD Gothic Neo" w:hint="eastAsia"/>
@@ -219,7 +298,18 @@
           <w:sz w:val="26"/>
           <w:szCs w:val="26"/>
         </w:rPr>
-        <w:t>소스파일은 소스코드 파일</w:t>
+        <w:t>소스파일은</w:t>
+      </w:r>
+      <w:proofErr w:type="spellEnd"/>
+      <w:r>
+        <w:rPr>
+          <w:rFonts w:ascii="Apple SD Gothic Neo" w:eastAsia="Apple SD Gothic Neo" w:hAnsi="Helvetica Neue" w:cs="Apple SD Gothic Neo" w:hint="eastAsia"/>
+          <w:color w:val="000000"/>
+          <w:kern w:val="0"/>
+          <w:sz w:val="26"/>
+          <w:szCs w:val="26"/>
+        </w:rPr>
+        <w:t xml:space="preserve"> 소스코드 파일</w:t>
       </w:r>
     </w:p>
     <w:p>
@@ -252,10 +342,30 @@
           <w:sz w:val="26"/>
           <w:szCs w:val="26"/>
         </w:rPr>
-        <w:t>open &gt; public &gt; internal &gt; fileprivate &gt; private</w:t>
-      </w:r>
-      <w:bookmarkStart w:id="0" w:name="_GoBack"/>
-      <w:bookmarkEnd w:id="0"/>
+        <w:t xml:space="preserve">open &gt; public &gt; internal &gt; </w:t>
+      </w:r>
+      <w:proofErr w:type="spellStart"/>
+      <w:r>
+        <w:rPr>
+          <w:rFonts w:ascii="Apple SD Gothic Neo" w:eastAsia="Apple SD Gothic Neo" w:hAnsi="Helvetica Neue" w:cs="Apple SD Gothic Neo"/>
+          <w:color w:val="000000"/>
+          <w:kern w:val="0"/>
+          <w:sz w:val="26"/>
+          <w:szCs w:val="26"/>
+        </w:rPr>
+        <w:t>fileprivate</w:t>
+      </w:r>
+      <w:proofErr w:type="spellEnd"/>
+      <w:r>
+        <w:rPr>
+          <w:rFonts w:ascii="Apple SD Gothic Neo" w:eastAsia="Apple SD Gothic Neo" w:hAnsi="Helvetica Neue" w:cs="Apple SD Gothic Neo"/>
+          <w:color w:val="000000"/>
+          <w:kern w:val="0"/>
+          <w:sz w:val="26"/>
+          <w:szCs w:val="26"/>
+        </w:rPr>
+        <w:t xml:space="preserve"> &gt; private</w:t>
+      </w:r>
     </w:p>
     <w:p>
       <w:pPr>
@@ -1019,6 +1129,8 @@
         </w:rPr>
         <w:t>사용가능</w:t>
       </w:r>
+      <w:bookmarkStart w:id="0" w:name="_GoBack"/>
+      <w:bookmarkEnd w:id="0"/>
     </w:p>
     <w:p>
       <w:pPr>
@@ -1253,6 +1365,26 @@
         </w:rPr>
         <w:t>nternal</w:t>
       </w:r>
+      <w:r>
+        <w:rPr>
+          <w:rFonts w:ascii="Apple SD Gothic Neo" w:eastAsia="Apple SD Gothic Neo" w:hAnsi="Helvetica Neue" w:cs="Apple SD Gothic Neo"/>
+          <w:color w:val="000000"/>
+          <w:kern w:val="0"/>
+          <w:sz w:val="26"/>
+          <w:szCs w:val="26"/>
+        </w:rPr>
+        <w:t xml:space="preserve">, </w:t>
+      </w:r>
+      <w:r>
+        <w:rPr>
+          <w:rFonts w:ascii="Apple SD Gothic Neo" w:eastAsia="Apple SD Gothic Neo" w:hAnsi="Helvetica Neue" w:cs="Apple SD Gothic Neo" w:hint="eastAsia"/>
+          <w:color w:val="000000"/>
+          <w:kern w:val="0"/>
+          <w:sz w:val="26"/>
+          <w:szCs w:val="26"/>
+        </w:rPr>
+        <w:t>내부 접근 수준</w:t>
+      </w:r>
     </w:p>
     <w:p>
       <w:pPr>
@@ -1357,6 +1489,7 @@
           <w:szCs w:val="40"/>
         </w:rPr>
       </w:pPr>
+      <w:proofErr w:type="spellStart"/>
       <w:r>
         <w:rPr>
           <w:rFonts w:ascii="Apple SD Gothic Neo" w:eastAsia="Apple SD Gothic Neo" w:hAnsi="Helvetica Neue" w:cs="Apple SD Gothic Neo" w:hint="eastAsia"/>
@@ -1377,6 +1510,7 @@
         </w:rPr>
         <w:t>ileprivate</w:t>
       </w:r>
+      <w:proofErr w:type="spellEnd"/>
     </w:p>
     <w:p>
       <w:pPr>
@@ -1400,6 +1534,7 @@
           <w:szCs w:val="26"/>
         </w:rPr>
       </w:pPr>
+      <w:proofErr w:type="spellStart"/>
       <w:r>
         <w:rPr>
           <w:rFonts w:ascii="Apple SD Gothic Neo" w:eastAsia="Apple SD Gothic Neo" w:hAnsi="Helvetica Neue" w:cs="Apple SD Gothic Neo" w:hint="eastAsia"/>
@@ -1419,9 +1554,70 @@
           <w:szCs w:val="26"/>
         </w:rPr>
         <w:t>ileprivate</w:t>
+      </w:r>
+      <w:proofErr w:type="spellEnd"/>
+      <w:r>
+        <w:rPr>
+          <w:rFonts w:ascii="Apple SD Gothic Neo" w:eastAsia="Apple SD Gothic Neo" w:hAnsi="Helvetica Neue" w:cs="Apple SD Gothic Neo"/>
+          <w:color w:val="000000"/>
+          <w:kern w:val="0"/>
+          <w:sz w:val="26"/>
+          <w:szCs w:val="26"/>
+        </w:rPr>
+        <w:t xml:space="preserve">, </w:t>
+      </w:r>
+      <w:r>
+        <w:rPr>
+          <w:rFonts w:ascii="Apple SD Gothic Neo" w:eastAsia="Apple SD Gothic Neo" w:hAnsi="Helvetica Neue" w:cs="Apple SD Gothic Neo" w:hint="eastAsia"/>
+          <w:color w:val="000000"/>
+          <w:kern w:val="0"/>
+          <w:sz w:val="26"/>
+          <w:szCs w:val="26"/>
+        </w:rPr>
+        <w:t>파일 외부 비공개 접근 수준</w:t>
+      </w:r>
+    </w:p>
+    <w:p>
+      <w:pPr>
+        <w:numPr>
+          <w:ilvl w:val="0"/>
+          <w:numId w:val="15"/>
+        </w:numPr>
+        <w:tabs>
+          <w:tab w:val="left" w:pos="20"/>
+          <w:tab w:val="left" w:pos="283"/>
+        </w:tabs>
+        <w:wordWrap/>
+        <w:adjustRightInd w:val="0"/>
+        <w:ind w:left="283" w:hanging="284"/>
+        <w:jc w:val="left"/>
+        <w:rPr>
+          <w:rFonts w:ascii="Helvetica Neue" w:eastAsia="Apple SD Gothic Neo" w:hAnsi="Helvetica Neue" w:cs="Helvetica Neue"/>
+          <w:color w:val="000000"/>
+          <w:kern w:val="0"/>
+          <w:sz w:val="26"/>
+          <w:szCs w:val="26"/>
+        </w:rPr>
+      </w:pPr>
+      <w:r>
+        <w:rPr>
+          <w:rFonts w:ascii="Apple SD Gothic Neo" w:eastAsia="Apple SD Gothic Neo" w:hAnsi="Helvetica Neue" w:cs="Apple SD Gothic Neo" w:hint="eastAsia"/>
+          <w:color w:val="000000"/>
+          <w:kern w:val="0"/>
+          <w:sz w:val="26"/>
+          <w:szCs w:val="26"/>
+        </w:rPr>
+        <w:t xml:space="preserve">소스파일 내부에서만. 접근이 가능 </w:t>
       </w:r>
     </w:p>
     <w:p/>
+    <w:p>
+      <w:pPr>
+        <w:rPr>
+          <w:rFonts w:hint="eastAsia"/>
+        </w:rPr>
+      </w:pPr>
+    </w:p>
     <w:p>
       <w:pPr>
         <w:numPr>
@@ -1453,6 +1649,7 @@
           <w:sz w:val="40"/>
           <w:szCs w:val="40"/>
         </w:rPr>
+        <w:lastRenderedPageBreak/>
         <w:t>private</w:t>
       </w:r>
     </w:p>
@@ -1486,7 +1683,6 @@
           <w:sz w:val="26"/>
           <w:szCs w:val="26"/>
         </w:rPr>
-        <w:lastRenderedPageBreak/>
         <w:t>p</w:t>
       </w:r>
       <w:r>
@@ -1499,6 +1695,82 @@
         </w:rPr>
         <w:t>rivate</w:t>
       </w:r>
+      <w:r>
+        <w:rPr>
+          <w:rFonts w:ascii="Apple SD Gothic Neo" w:eastAsia="Apple SD Gothic Neo" w:hAnsi="Helvetica Neue" w:cs="Apple SD Gothic Neo"/>
+          <w:color w:val="000000"/>
+          <w:kern w:val="0"/>
+          <w:sz w:val="26"/>
+          <w:szCs w:val="26"/>
+        </w:rPr>
+        <w:t xml:space="preserve">, </w:t>
+      </w:r>
+      <w:r>
+        <w:rPr>
+          <w:rFonts w:ascii="Apple SD Gothic Neo" w:eastAsia="Apple SD Gothic Neo" w:hAnsi="Helvetica Neue" w:cs="Apple SD Gothic Neo" w:hint="eastAsia"/>
+          <w:color w:val="000000"/>
+          <w:kern w:val="0"/>
+          <w:sz w:val="26"/>
+          <w:szCs w:val="26"/>
+        </w:rPr>
+        <w:t>비공개 접근 수준</w:t>
+      </w:r>
+    </w:p>
+    <w:p>
+      <w:pPr>
+        <w:numPr>
+          <w:ilvl w:val="1"/>
+          <w:numId w:val="18"/>
+        </w:numPr>
+        <w:tabs>
+          <w:tab w:val="left" w:pos="283"/>
+          <w:tab w:val="left" w:pos="567"/>
+        </w:tabs>
+        <w:wordWrap/>
+        <w:adjustRightInd w:val="0"/>
+        <w:ind w:left="400"/>
+        <w:jc w:val="left"/>
+        <w:rPr>
+          <w:rFonts w:ascii="Helvetica Neue" w:eastAsia="Apple SD Gothic Neo" w:hAnsi="Helvetica Neue" w:cs="Helvetica Neue"/>
+          <w:color w:val="000000"/>
+          <w:kern w:val="0"/>
+          <w:sz w:val="26"/>
+          <w:szCs w:val="26"/>
+        </w:rPr>
+      </w:pPr>
+      <w:r>
+        <w:rPr>
+          <w:rFonts w:ascii="Apple SD Gothic Neo" w:eastAsia="Apple SD Gothic Neo" w:hAnsi="Helvetica Neue" w:cs="Apple SD Gothic Neo" w:hint="eastAsia"/>
+          <w:color w:val="000000"/>
+          <w:kern w:val="0"/>
+          <w:sz w:val="26"/>
+          <w:szCs w:val="26"/>
+        </w:rPr>
+        <w:t>기능을 정의하고 구현한 범위 내에서만 사용 될 수 있음</w:t>
+      </w:r>
+    </w:p>
+    <w:p>
+      <w:pPr>
+        <w:numPr>
+          <w:ilvl w:val="1"/>
+          <w:numId w:val="18"/>
+        </w:numPr>
+        <w:tabs>
+          <w:tab w:val="left" w:pos="283"/>
+          <w:tab w:val="left" w:pos="567"/>
+        </w:tabs>
+        <w:wordWrap/>
+        <w:adjustRightInd w:val="0"/>
+        <w:ind w:left="400"/>
+        <w:jc w:val="left"/>
+        <w:rPr>
+          <w:rFonts w:ascii="Helvetica Neue" w:eastAsia="Apple SD Gothic Neo" w:hAnsi="Helvetica Neue" w:cs="Helvetica Neue"/>
+          <w:color w:val="000000"/>
+          <w:kern w:val="0"/>
+          <w:sz w:val="26"/>
+          <w:szCs w:val="26"/>
+        </w:rPr>
+      </w:pPr>
     </w:p>
     <w:p/>
     <w:sectPr>

</xml_diff>